<commit_message>
Update Sprint 6 Report
</commit_message>
<xml_diff>
--- a/Sprint Reports/Sprint Report - Sprint 6 - Team A.docx
+++ b/Sprint Reports/Sprint Report - Sprint 6 - Team A.docx
@@ -1041,10 +1041,7 @@
             </w:r>
             <w:proofErr w:type="spellEnd"/>
             <w:r>
-              <w:t>) to their own Model files</w:t>
-            </w:r>
-            <w:r>
-              <w:t>.</w:t>
+              <w:t>) to their own Model files.</w:t>
             </w:r>
           </w:p>
           <w:p>
@@ -1069,6 +1066,35 @@
             <w:proofErr w:type="gramStart"/>
             <w:r>
               <w:t>property</w:t>
+            </w:r>
+            <w:proofErr w:type="gramEnd"/>
+          </w:p>
+          <w:p>
+            <w:pPr>
+              <w:pStyle w:val="ListParagraph"/>
+              <w:numPr>
+                <w:ilvl w:val="0"/>
+                <w:numId w:val="30"/>
+              </w:numPr>
+            </w:pPr>
+            <w:r>
+              <w:t>Send outage messages in the list ‘</w:t>
+            </w:r>
+            <w:proofErr w:type="spellStart"/>
+            <w:r>
+              <w:rPr>
+                <w:i/>
+                <w:iCs/>
+              </w:rPr>
+              <w:t>ListOfOutageMessages</w:t>
+            </w:r>
+            <w:proofErr w:type="spellEnd"/>
+            <w:r>
+              <w:t xml:space="preserve">’ to the </w:t>
+            </w:r>
+            <w:proofErr w:type="gramStart"/>
+            <w:r>
+              <w:t>users</w:t>
             </w:r>
             <w:proofErr w:type="gramEnd"/>
           </w:p>
@@ -1390,6 +1416,35 @@
                 <w:numId w:val="30"/>
               </w:numPr>
             </w:pPr>
+            <w:r>
+              <w:t>Perform</w:t>
+            </w:r>
+            <w:r>
+              <w:t xml:space="preserve"> some</w:t>
+            </w:r>
+            <w:r>
+              <w:t xml:space="preserve"> </w:t>
+            </w:r>
+            <w:r>
+              <w:t>much</w:t>
+            </w:r>
+            <w:r>
+              <w:t>-</w:t>
+            </w:r>
+            <w:r>
+              <w:t xml:space="preserve">needed </w:t>
+            </w:r>
+            <w:r>
+              <w:t xml:space="preserve">unit, </w:t>
+            </w:r>
+            <w:proofErr w:type="gramStart"/>
+            <w:r>
+              <w:t>component</w:t>
+            </w:r>
+            <w:proofErr w:type="gramEnd"/>
+            <w:r>
+              <w:t xml:space="preserve"> and release testing for App Server.</w:t>
+            </w:r>
           </w:p>
           <w:p/>
         </w:tc>
@@ -1428,47 +1483,44 @@
         </w:numPr>
       </w:pPr>
       <w:r>
-        <w:t xml:space="preserve">Reactivate </w:t>
-      </w:r>
-      <w:r>
-        <w:t xml:space="preserve">a </w:t>
-      </w:r>
-      <w:proofErr w:type="spellStart"/>
-      <w:r>
-        <w:t>P</w:t>
-      </w:r>
-      <w:r>
-        <w:t>roperty</w:t>
-      </w:r>
-      <w:r>
-        <w:t>O</w:t>
-      </w:r>
-      <w:r>
-        <w:t>utage</w:t>
-      </w:r>
-      <w:proofErr w:type="spellEnd"/>
-      <w:r>
-        <w:t xml:space="preserve"> in the DB where power has been lost again </w:t>
-      </w:r>
-      <w:r>
-        <w:t xml:space="preserve">- if it was previously restored </w:t>
-      </w:r>
-      <w:r>
-        <w:t xml:space="preserve">(use </w:t>
-      </w:r>
-      <w:proofErr w:type="spellStart"/>
-      <w:r>
-        <w:t>UpdatePropertyOutages</w:t>
-      </w:r>
-      <w:proofErr w:type="spellEnd"/>
-      <w:r>
-        <w:t xml:space="preserve"> in AppModelDB.py)</w:t>
-      </w:r>
-      <w:r>
-        <w:t xml:space="preserve"> (This is a low-priority </w:t>
-      </w:r>
-      <w:r>
-        <w:t>item)</w:t>
+        <w:t xml:space="preserve">Perform unit, </w:t>
+      </w:r>
+      <w:proofErr w:type="gramStart"/>
+      <w:r>
+        <w:t>component</w:t>
+      </w:r>
+      <w:proofErr w:type="gramEnd"/>
+      <w:r>
+        <w:t xml:space="preserve"> and release testing for App Server. </w:t>
+      </w:r>
+      <w:r>
+        <w:rPr>
+          <w:b/>
+          <w:bCs/>
+          <w:i/>
+          <w:iCs/>
+        </w:rPr>
+        <w:t>(Assigned to Nick March 15th</w:t>
+      </w:r>
+      <w:proofErr w:type="gramStart"/>
+      <w:r>
+        <w:rPr>
+          <w:b/>
+          <w:bCs/>
+          <w:i/>
+          <w:iCs/>
+        </w:rPr>
+        <w:t xml:space="preserve"> 2021</w:t>
+      </w:r>
+      <w:proofErr w:type="gramEnd"/>
+      <w:r>
+        <w:rPr>
+          <w:b/>
+          <w:bCs/>
+          <w:i/>
+          <w:iCs/>
+        </w:rPr>
+        <w:t>)</w:t>
       </w:r>
     </w:p>
     <w:p>
@@ -1480,75 +1532,23 @@
         </w:numPr>
       </w:pPr>
       <w:r>
-        <w:t xml:space="preserve">Send outage messages in </w:t>
-      </w:r>
-      <w:r>
-        <w:t>the list ‘</w:t>
+        <w:t xml:space="preserve">Reactivate a </w:t>
       </w:r>
       <w:proofErr w:type="spellStart"/>
       <w:r>
-        <w:rPr>
-          <w:i/>
-          <w:iCs/>
-        </w:rPr>
-        <w:t>ListOfOutageMessages</w:t>
+        <w:t>PropertyOutage</w:t>
       </w:r>
       <w:proofErr w:type="spellEnd"/>
       <w:r>
-        <w:t>’</w:t>
-      </w:r>
-      <w:r>
-        <w:t xml:space="preserve"> to the users (use functions in AppModelSESMail.py to send </w:t>
-      </w:r>
-      <w:proofErr w:type="gramStart"/>
-      <w:r>
-        <w:t>emails</w:t>
-      </w:r>
-      <w:r>
-        <w:t xml:space="preserve"> </w:t>
-      </w:r>
-      <w:r>
-        <w:t>;</w:t>
-      </w:r>
-      <w:proofErr w:type="gramEnd"/>
-      <w:r>
-        <w:t xml:space="preserve"> use </w:t>
+        <w:t xml:space="preserve"> in the DB where power has been lost again - if it was previously restored (use </w:t>
       </w:r>
       <w:proofErr w:type="spellStart"/>
       <w:r>
-        <w:t>GetOutageUsersByPhone</w:t>
+        <w:t>UpdatePropertyOutages</w:t>
       </w:r>
       <w:proofErr w:type="spellEnd"/>
       <w:r>
-        <w:t xml:space="preserve">() &amp; </w:t>
-      </w:r>
-      <w:proofErr w:type="spellStart"/>
-      <w:r>
-        <w:t>GetOutageUsersByEmail</w:t>
-      </w:r>
-      <w:proofErr w:type="spellEnd"/>
-      <w:r>
-        <w:t>() )</w:t>
-      </w:r>
-    </w:p>
-    <w:p>
-      <w:pPr>
-        <w:pStyle w:val="ListParagraph"/>
-        <w:numPr>
-          <w:ilvl w:val="0"/>
-          <w:numId w:val="36"/>
-        </w:numPr>
-      </w:pPr>
-      <w:r>
-        <w:t xml:space="preserve">Perform unit, </w:t>
-      </w:r>
-      <w:proofErr w:type="gramStart"/>
-      <w:r>
-        <w:t>component</w:t>
-      </w:r>
-      <w:proofErr w:type="gramEnd"/>
-      <w:r>
-        <w:t xml:space="preserve"> and release testing for App Server.</w:t>
+        <w:t xml:space="preserve"> in AppModelDB.py) (This is a low-priority item)</w:t>
       </w:r>
     </w:p>
     <w:p/>
@@ -1856,7 +1856,6 @@
         </w:numPr>
       </w:pPr>
       <w:r>
-        <w:lastRenderedPageBreak/>
         <w:t>Functionality to add and edit a recipient (methods to add a recipient to the database, update their information).</w:t>
       </w:r>
     </w:p>
@@ -1881,6 +1880,7 @@
         </w:numPr>
       </w:pPr>
       <w:r>
+        <w:lastRenderedPageBreak/>
         <w:t xml:space="preserve">Reconfigure UI of </w:t>
       </w:r>
       <w:r>
@@ -2350,7 +2350,7 @@
         </mc:Choice>
         <mc:Fallback>
           <w:pict>
-            <v:rect w14:anchorId="7DD59DEF" id="Rectangle 1" o:spid="_x0000_s1026" style="position:absolute;margin-left:-.5pt;margin-top:.1pt;width:614.9pt;height:792.7pt;z-index:-251651072;visibility:visible;mso-wrap-style:square;mso-width-percent:0;mso-height-percent:0;mso-wrap-distance-left:9pt;mso-wrap-distance-top:0;mso-wrap-distance-right:9pt;mso-wrap-distance-bottom:0;mso-position-horizontal:absolute;mso-position-horizontal-relative:page;mso-position-vertical:absolute;mso-position-vertical-relative:page;mso-width-percent:0;mso-height-percent:0;mso-width-relative:margin;mso-height-relative:margin;v-text-anchor:middle" o:gfxdata="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" stroked="f" strokeweight="2pt">
+            <v:rect w14:anchorId="667CBAB0" id="Rectangle 1" o:spid="_x0000_s1026" style="position:absolute;margin-left:-.5pt;margin-top:.1pt;width:614.9pt;height:792.7pt;z-index:-251651072;visibility:visible;mso-wrap-style:square;mso-width-percent:0;mso-height-percent:0;mso-wrap-distance-left:9pt;mso-wrap-distance-top:0;mso-wrap-distance-right:9pt;mso-wrap-distance-bottom:0;mso-position-horizontal:absolute;mso-position-horizontal-relative:page;mso-position-vertical:absolute;mso-position-vertical-relative:page;mso-width-percent:0;mso-height-percent:0;mso-width-relative:margin;mso-height-relative:margin;v-text-anchor:middle" o:gfxdata="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" stroked="f" strokeweight="2pt">
               <v:fill r:id="rId2" o:title="" recolor="t" rotate="t" type="frame"/>
               <w10:wrap anchorx="page" anchory="page"/>
             </v:rect>

</xml_diff>